<commit_message>
update: add military airplane to diagram
</commit_message>
<xml_diff>
--- a/Programming/Sem2/Lab7/diagram_files/diagram.docx
+++ b/Programming/Sem2/Lab7/diagram_files/diagram.docx
@@ -12,6 +12,7 @@
           <w:sz w:val="28"/>
           <w:szCs w:val="21"/>
           <w:shd w:val="clear" w:color="auto" w:fill="F4F5F7"/>
+          <w:lang w:val="uk-UA"/>
         </w:rPr>
       </w:pPr>
       <w:r>
@@ -92,49 +93,6 @@
         <w:t>ітака</w:t>
       </w:r>
       <w:proofErr w:type="spellEnd"/>
-      <w:r>
-        <w:rPr>
-          <w:rFonts w:ascii="Segoe UI" w:hAnsi="Segoe UI" w:cs="Segoe UI"/>
-          <w:b/>
-          <w:color w:val="000000" w:themeColor="text1"/>
-          <w:sz w:val="28"/>
-          <w:szCs w:val="21"/>
-        </w:rPr>
-        <w:t xml:space="preserve"> </w:t>
-      </w:r>
-      <w:proofErr w:type="spellStart"/>
-      <w:r>
-        <w:rPr>
-          <w:rFonts w:ascii="Segoe UI" w:hAnsi="Segoe UI" w:cs="Segoe UI"/>
-          <w:b/>
-          <w:color w:val="000000" w:themeColor="text1"/>
-          <w:sz w:val="28"/>
-          <w:szCs w:val="21"/>
-        </w:rPr>
-        <w:t>Boeing</w:t>
-      </w:r>
-      <w:proofErr w:type="spellEnd"/>
-      <w:r>
-        <w:rPr>
-          <w:rFonts w:ascii="Segoe UI" w:hAnsi="Segoe UI" w:cs="Segoe UI"/>
-          <w:b/>
-          <w:color w:val="000000" w:themeColor="text1"/>
-          <w:sz w:val="28"/>
-          <w:szCs w:val="21"/>
-        </w:rPr>
-        <w:t xml:space="preserve"> 737-900</w:t>
-      </w:r>
-      <w:r>
-        <w:rPr>
-          <w:rFonts w:ascii="Segoe UI" w:hAnsi="Segoe UI" w:cs="Segoe UI"/>
-          <w:b/>
-          <w:color w:val="000000" w:themeColor="text1"/>
-          <w:sz w:val="28"/>
-          <w:szCs w:val="21"/>
-          <w:lang w:val="en-US"/>
-        </w:rPr>
-        <w:t>ER</w:t>
-      </w:r>
     </w:p>
     <w:p>
       <w:pPr>
@@ -416,7 +374,7 @@
                 <w:sz w:val="28"/>
                 <w:szCs w:val="21"/>
                 <w:shd w:val="clear" w:color="auto" w:fill="F4F5F7"/>
-                <w:lang w:val="en-US"/>
+                <w:lang w:val="uk-UA"/>
               </w:rPr>
             </w:pPr>
             <w:r>
@@ -428,16 +386,6 @@
                 <w:lang w:val="uk-UA"/>
               </w:rPr>
               <w:t>Літак</w:t>
-            </w:r>
-            <w:r>
-              <w:rPr>
-                <w:rFonts w:ascii="Segoe UI" w:hAnsi="Segoe UI" w:cs="Segoe UI"/>
-                <w:color w:val="000000" w:themeColor="text1"/>
-                <w:sz w:val="28"/>
-                <w:szCs w:val="21"/>
-                <w:lang w:val="en-US"/>
-              </w:rPr>
-              <w:t xml:space="preserve"> Boeing 737-900ER</w:t>
             </w:r>
           </w:p>
         </w:tc>
@@ -1990,7 +1938,7 @@
         </w:rPr>
         <w:drawing>
           <wp:inline distT="0" distB="0" distL="0" distR="0">
-            <wp:extent cx="5344407" cy="8815250"/>
+            <wp:extent cx="5344407" cy="8815249"/>
             <wp:effectExtent l="19050" t="0" r="8643" b="0"/>
             <wp:docPr id="2" name="Рисунок 1" descr="class_diagram.png"/>
             <wp:cNvGraphicFramePr>
@@ -2012,7 +1960,7 @@
                   <pic:spPr>
                     <a:xfrm>
                       <a:off x="0" y="0"/>
-                      <a:ext cx="5344407" cy="8815250"/>
+                      <a:ext cx="5344407" cy="8815249"/>
                     </a:xfrm>
                     <a:prstGeom prst="rect">
                       <a:avLst/>
@@ -2571,7 +2519,7 @@
 </file>
 
 <file path=customXml/itemProps1.xml><?xml version="1.0" encoding="utf-8"?>
-<ds:datastoreItem xmlns:ds="http://schemas.openxmlformats.org/officeDocument/2006/customXml" ds:itemID="{ACE2A3EA-CBCC-44EC-BAAE-E0B754642004}">
+<ds:datastoreItem xmlns:ds="http://schemas.openxmlformats.org/officeDocument/2006/customXml" ds:itemID="{82F0B517-1EE9-4A73-9732-C2268C9D80DF}">
   <ds:schemaRefs>
     <ds:schemaRef ds:uri="http://schemas.openxmlformats.org/officeDocument/2006/bibliography"/>
   </ds:schemaRefs>

</xml_diff>